<commit_message>
add spring boot and jpa
</commit_message>
<xml_diff>
--- a/documents/计算机软件本质.docx
+++ b/documents/计算机软件本质.docx
@@ -1754,7 +1754,7 @@
     <w:p>
       <w:pPr>
         <w:rPr>
-          <w:rFonts w:hint="default"/>
+          <w:rFonts w:hint="eastAsia"/>
           <w:lang w:val="en-US" w:eastAsia="zh-CN"/>
         </w:rPr>
       </w:pPr>
@@ -1783,20 +1783,703 @@
     <w:p>
       <w:pPr>
         <w:rPr>
-          <w:rFonts w:hint="default"/>
-          <w:lang w:val="en-US" w:eastAsia="zh-CN"/>
-        </w:rPr>
-      </w:pPr>
-    </w:p>
-    <w:p>
-      <w:pPr>
-        <w:rPr>
-          <w:rFonts w:hint="default"/>
-          <w:lang w:val="en-US" w:eastAsia="zh-CN"/>
-        </w:rPr>
-      </w:pPr>
+          <w:rFonts w:hint="eastAsia"/>
+          <w:lang w:val="en-US" w:eastAsia="zh-CN"/>
+        </w:rPr>
+      </w:pPr>
+    </w:p>
+    <w:p>
+      <w:pPr>
+        <w:rPr>
+          <w:rFonts w:hint="eastAsia"/>
+          <w:lang w:val="en-US" w:eastAsia="zh-CN"/>
+        </w:rPr>
+      </w:pPr>
+    </w:p>
+    <w:p>
+      <w:pPr>
+        <w:rPr>
+          <w:rFonts w:hint="default" w:eastAsiaTheme="minorEastAsia"/>
+          <w:lang w:val="en-US" w:eastAsia="zh-CN"/>
+        </w:rPr>
+      </w:pPr>
+      <w:r>
+        <w:rPr>
+          <w:rFonts w:hint="eastAsia"/>
+          <w:lang w:val="en-US" w:eastAsia="zh-CN"/>
+        </w:rPr>
+        <w:t>我们以java程序为例吧</w:t>
+      </w:r>
+    </w:p>
+    <w:p>
+      <w:pPr>
+        <w:rPr>
+          <w:rFonts w:hint="default" w:eastAsiaTheme="minorEastAsia"/>
+          <w:lang w:val="en-US" w:eastAsia="zh-CN"/>
+        </w:rPr>
+      </w:pPr>
+    </w:p>
+    <w:p>
+      <w:pPr>
+        <w:rPr>
+          <w:rFonts w:hint="eastAsia"/>
+          <w:lang w:val="en-US" w:eastAsia="zh-CN"/>
+        </w:rPr>
+      </w:pPr>
+      <w:r>
+        <w:rPr>
+          <w:rFonts w:hint="eastAsia"/>
+          <w:lang w:val="en-US" w:eastAsia="zh-CN"/>
+        </w:rPr>
+        <w:t>最古老的时候使用的是</w:t>
+      </w:r>
+      <w:r>
+        <w:rPr>
+          <w:rFonts w:hint="default"/>
+          <w:lang w:val="en-US" w:eastAsia="zh-CN"/>
+        </w:rPr>
+        <w:t>awt</w:t>
+      </w:r>
+      <w:r>
+        <w:rPr>
+          <w:rFonts w:hint="eastAsia"/>
+          <w:lang w:val="en-US" w:eastAsia="zh-CN"/>
+        </w:rPr>
+        <w:t>写的界面客户端的应用，这个时候没有数据库的概念</w:t>
+      </w:r>
+    </w:p>
+    <w:p>
+      <w:pPr>
+        <w:rPr>
+          <w:rFonts w:hint="eastAsia"/>
+          <w:lang w:val="en-US" w:eastAsia="zh-CN"/>
+        </w:rPr>
+      </w:pPr>
+      <w:r>
+        <w:rPr>
+          <w:rFonts w:hint="eastAsia"/>
+          <w:lang w:val="en-US" w:eastAsia="zh-CN"/>
+        </w:rPr>
+        <w:t>写完</w:t>
+      </w:r>
+      <w:r>
+        <w:rPr>
+          <w:rFonts w:hint="default"/>
+          <w:lang w:val="en-US" w:eastAsia="zh-CN"/>
+        </w:rPr>
+        <w:t>java</w:t>
+      </w:r>
+      <w:r>
+        <w:rPr>
+          <w:rFonts w:hint="eastAsia"/>
+          <w:lang w:val="en-US" w:eastAsia="zh-CN"/>
+        </w:rPr>
+        <w:t>代码封装一个jar包这个jar包就是交付的产品那时候优秀的开发人员会对每个模块写好测试。</w:t>
+      </w:r>
+    </w:p>
+    <w:p>
+      <w:pPr>
+        <w:rPr>
+          <w:rFonts w:hint="default"/>
+          <w:lang w:val="en-US" w:eastAsia="zh-CN"/>
+        </w:rPr>
+      </w:pPr>
+    </w:p>
+    <w:p>
+      <w:pPr>
+        <w:rPr>
+          <w:rFonts w:hint="eastAsia"/>
+          <w:lang w:val="en-US" w:eastAsia="zh-CN"/>
+        </w:rPr>
+      </w:pPr>
+    </w:p>
+    <w:p>
+      <w:pPr>
+        <w:rPr>
+          <w:rFonts w:hint="eastAsia"/>
+          <w:lang w:val="en-US" w:eastAsia="zh-CN"/>
+        </w:rPr>
+      </w:pPr>
+      <w:r>
+        <w:rPr>
+          <w:rFonts w:hint="eastAsia"/>
+          <w:lang w:val="en-US" w:eastAsia="zh-CN"/>
+        </w:rPr>
+        <w:t>再后来swing出现了做的界面依然不好看，这时候数据不再存储在文件中了，有了数据库的概念。交付的产品变成了jar包+数据库</w:t>
+      </w:r>
+    </w:p>
+    <w:p>
+      <w:pPr>
+        <w:rPr>
+          <w:rFonts w:hint="eastAsia"/>
+          <w:lang w:val="en-US" w:eastAsia="zh-CN"/>
+        </w:rPr>
+      </w:pPr>
+    </w:p>
+    <w:p>
+      <w:pPr>
+        <w:rPr>
+          <w:rFonts w:hint="eastAsia"/>
+          <w:lang w:val="en-US" w:eastAsia="zh-CN"/>
+        </w:rPr>
+      </w:pPr>
+      <w:r>
+        <w:rPr>
+          <w:rFonts w:hint="eastAsia"/>
+          <w:lang w:val="en-US" w:eastAsia="zh-CN"/>
+        </w:rPr>
+        <w:t>再后来jsp,servlet出现了，客户不再满足于客户端/服务端系统开始转向浏览器/服务端。</w:t>
+      </w:r>
+    </w:p>
+    <w:p>
+      <w:pPr>
+        <w:rPr>
+          <w:rFonts w:hint="default"/>
+          <w:lang w:val="en-US" w:eastAsia="zh-CN"/>
+        </w:rPr>
+      </w:pPr>
+      <w:r>
+        <w:rPr>
+          <w:rFonts w:hint="eastAsia"/>
+          <w:lang w:val="en-US" w:eastAsia="zh-CN"/>
+        </w:rPr>
+        <w:t>交付的产品变成了</w:t>
+      </w:r>
+      <w:r>
+        <w:rPr>
+          <w:rFonts w:hint="default"/>
+          <w:lang w:val="en-US" w:eastAsia="zh-CN"/>
+        </w:rPr>
+        <w:t>web</w:t>
+      </w:r>
+      <w:r>
+        <w:rPr>
+          <w:rFonts w:hint="eastAsia"/>
+          <w:lang w:val="en-US" w:eastAsia="zh-CN"/>
+        </w:rPr>
+        <w:t>中间件+</w:t>
+      </w:r>
+      <w:r>
+        <w:rPr>
+          <w:rFonts w:hint="default"/>
+          <w:lang w:val="en-US" w:eastAsia="zh-CN"/>
+        </w:rPr>
+        <w:t>war</w:t>
+      </w:r>
+      <w:r>
+        <w:rPr>
+          <w:rFonts w:hint="eastAsia"/>
+          <w:lang w:val="en-US" w:eastAsia="zh-CN"/>
+        </w:rPr>
+        <w:t>包</w:t>
+      </w:r>
+      <w:r>
+        <w:rPr>
+          <w:rFonts w:hint="default"/>
+          <w:lang w:val="en-US" w:eastAsia="zh-CN"/>
+        </w:rPr>
+        <w:t>+</w:t>
+      </w:r>
+      <w:r>
+        <w:rPr>
+          <w:rFonts w:hint="eastAsia"/>
+          <w:lang w:val="en-US" w:eastAsia="zh-CN"/>
+        </w:rPr>
+        <w:t>数据库</w:t>
+      </w:r>
+    </w:p>
+    <w:p>
+      <w:pPr>
+        <w:rPr>
+          <w:rFonts w:hint="default"/>
+          <w:lang w:val="en-US" w:eastAsia="zh-CN"/>
+        </w:rPr>
+      </w:pPr>
+    </w:p>
+    <w:p>
+      <w:pPr>
+        <w:rPr>
+          <w:rFonts w:hint="default"/>
+          <w:lang w:val="en-US" w:eastAsia="zh-CN"/>
+        </w:rPr>
+      </w:pPr>
+      <w:r>
+        <w:rPr>
+          <w:rFonts w:hint="eastAsia"/>
+          <w:lang w:val="en-US" w:eastAsia="zh-CN"/>
+        </w:rPr>
+        <w:t>再后来出现了前后端分离，为了更好的静态资源加速，为了更快的浏览器渲染交付的产品变成了，web中间件+</w:t>
+      </w:r>
+      <w:r>
+        <w:rPr>
+          <w:rFonts w:hint="default"/>
+          <w:lang w:val="en-US" w:eastAsia="zh-CN"/>
+        </w:rPr>
+        <w:t>html+jar</w:t>
+      </w:r>
+      <w:r>
+        <w:rPr>
+          <w:rFonts w:hint="eastAsia"/>
+          <w:lang w:val="en-US" w:eastAsia="zh-CN"/>
+        </w:rPr>
+        <w:t>包</w:t>
+      </w:r>
+      <w:r>
+        <w:rPr>
+          <w:rFonts w:hint="default"/>
+          <w:lang w:val="en-US" w:eastAsia="zh-CN"/>
+        </w:rPr>
+        <w:t>+</w:t>
+      </w:r>
+      <w:r>
+        <w:rPr>
+          <w:rFonts w:hint="eastAsia"/>
+          <w:lang w:val="en-US" w:eastAsia="zh-CN"/>
+        </w:rPr>
+        <w:t>数据库</w:t>
+      </w:r>
+    </w:p>
+    <w:p>
+      <w:pPr>
+        <w:rPr>
+          <w:rFonts w:hint="default"/>
+          <w:lang w:val="en-US" w:eastAsia="zh-CN"/>
+        </w:rPr>
+      </w:pPr>
+    </w:p>
+    <w:p>
+      <w:pPr>
+        <w:rPr>
+          <w:rFonts w:hint="default"/>
+          <w:lang w:val="en-US" w:eastAsia="zh-CN"/>
+        </w:rPr>
+      </w:pPr>
+      <w:r>
+        <w:rPr>
+          <w:rFonts w:hint="eastAsia"/>
+          <w:lang w:val="en-US" w:eastAsia="zh-CN"/>
+        </w:rPr>
+        <w:t>再后来容器化与微服务登上了舞台这时候的交付与集成不再是一次性的，大型企业为了能够更快上线新开发功能，为了快速占领市场用尽了招数敏捷开发，DevOps，TDD，DDD，BDD，灰度发布，持续集成，持续部署，容器编排。</w:t>
+      </w:r>
+    </w:p>
+    <w:p>
+      <w:pPr>
+        <w:rPr>
+          <w:rFonts w:hint="default"/>
+          <w:lang w:val="en-US" w:eastAsia="zh-CN"/>
+        </w:rPr>
+      </w:pPr>
+    </w:p>
+    <w:p>
+      <w:pPr>
+        <w:rPr>
+          <w:rFonts w:hint="eastAsia" w:eastAsiaTheme="minorEastAsia"/>
+          <w:lang w:val="en-US" w:eastAsia="zh-CN"/>
+        </w:rPr>
+      </w:pPr>
+      <w:r>
+        <w:rPr>
+          <w:rFonts w:hint="eastAsia"/>
+          <w:lang w:val="en-US" w:eastAsia="zh-CN"/>
+        </w:rPr>
+        <w:t>无论这套系统中使用了多么复杂的设计，无论这套系统用了多少人去开发，无论这套系统中使用了多少最先进的技术，软件的本质是解决客户需求。</w:t>
+      </w:r>
+    </w:p>
+    <w:p>
+      <w:pPr>
+        <w:rPr>
+          <w:rFonts w:hint="default"/>
+          <w:lang w:val="en-US" w:eastAsia="zh-CN"/>
+        </w:rPr>
+      </w:pPr>
+    </w:p>
+    <w:p>
+      <w:pPr>
+        <w:rPr>
+          <w:rFonts w:hint="eastAsia"/>
+          <w:lang w:val="en-US" w:eastAsia="zh-CN"/>
+        </w:rPr>
+      </w:pPr>
+      <w:r>
+        <w:rPr>
+          <w:rFonts w:hint="eastAsia"/>
+          <w:lang w:val="en-US" w:eastAsia="zh-CN"/>
+        </w:rPr>
+        <w:t>计算机软件行业发展了这么长时间，围绕这个看起来最简单的目标前辈们做出了很多努力 。</w:t>
+      </w:r>
+    </w:p>
+    <w:p>
+      <w:pPr>
+        <w:rPr>
+          <w:rFonts w:hint="eastAsia"/>
+          <w:lang w:val="en-US" w:eastAsia="zh-CN"/>
+        </w:rPr>
+      </w:pPr>
+    </w:p>
+    <w:p>
+      <w:pPr>
+        <w:rPr>
+          <w:rFonts w:hint="eastAsia"/>
+          <w:lang w:val="en-US" w:eastAsia="zh-CN"/>
+        </w:rPr>
+      </w:pPr>
+      <w:r>
+        <w:rPr>
+          <w:rFonts w:hint="eastAsia"/>
+          <w:lang w:val="en-US" w:eastAsia="zh-CN"/>
+        </w:rPr>
+        <w:t>那什么是解决客户的需求呢。</w:t>
+      </w:r>
+    </w:p>
+    <w:p>
+      <w:pPr>
+        <w:rPr>
+          <w:rFonts w:hint="eastAsia"/>
+          <w:lang w:val="en-US" w:eastAsia="zh-CN"/>
+        </w:rPr>
+      </w:pPr>
+    </w:p>
+    <w:p>
+      <w:pPr>
+        <w:rPr>
+          <w:rFonts w:hint="eastAsia" w:eastAsiaTheme="minorEastAsia"/>
+          <w:lang w:val="en-US" w:eastAsia="zh-CN"/>
+        </w:rPr>
+      </w:pPr>
+      <w:r>
+        <w:rPr>
+          <w:rFonts w:hint="eastAsia"/>
+          <w:lang w:val="en-US" w:eastAsia="zh-CN"/>
+        </w:rPr>
+        <w:t>先要与客户认真沟通，沟通是战胜一切问题的法宝。你试图用自己的语言来描述自己对需求的理解。客户听完以后感觉你的理解已经到位了，这时候我们开始建模。</w:t>
+      </w:r>
+    </w:p>
+    <w:p>
+      <w:pPr>
+        <w:rPr>
+          <w:rFonts w:hint="eastAsia"/>
+          <w:lang w:val="en-US" w:eastAsia="zh-CN"/>
+        </w:rPr>
+      </w:pPr>
+      <w:r>
+        <w:rPr>
+          <w:rFonts w:hint="eastAsia"/>
+          <w:lang w:val="en-US" w:eastAsia="zh-CN"/>
+        </w:rPr>
+        <w:t>建模可以有很多方式，领域建模，业务建模，数据建模。无论什么样的方式最终是要满足客户需求。</w:t>
+      </w:r>
+    </w:p>
+    <w:p>
+      <w:pPr>
+        <w:rPr>
+          <w:rFonts w:hint="eastAsia"/>
+          <w:lang w:val="en-US" w:eastAsia="zh-CN"/>
+        </w:rPr>
+      </w:pPr>
+    </w:p>
+    <w:p>
+      <w:pPr>
+        <w:rPr>
+          <w:rFonts w:hint="eastAsia"/>
+          <w:lang w:val="en-US" w:eastAsia="zh-CN"/>
+        </w:rPr>
+      </w:pPr>
+      <w:r>
+        <w:rPr>
+          <w:rFonts w:hint="eastAsia"/>
+          <w:lang w:val="en-US" w:eastAsia="zh-CN"/>
+        </w:rPr>
+        <w:t>为使软件有长久生命力，我们使用的领域建模来设计。</w:t>
+      </w:r>
+    </w:p>
+    <w:p>
+      <w:pPr>
+        <w:rPr>
+          <w:rFonts w:hint="eastAsia"/>
+          <w:lang w:val="en-US" w:eastAsia="zh-CN"/>
+        </w:rPr>
+      </w:pPr>
+      <w:r>
+        <w:rPr>
+          <w:rFonts w:hint="eastAsia"/>
+          <w:lang w:val="en-US" w:eastAsia="zh-CN"/>
+        </w:rPr>
+        <w:t>架构师与用户交互设计师双线工作</w:t>
+      </w:r>
+    </w:p>
+    <w:p>
+      <w:pPr>
+        <w:rPr>
+          <w:rFonts w:hint="eastAsia"/>
+          <w:lang w:val="en-US" w:eastAsia="zh-CN"/>
+        </w:rPr>
+      </w:pPr>
+      <w:r>
+        <w:rPr>
+          <w:rFonts w:hint="eastAsia"/>
+          <w:lang w:val="en-US" w:eastAsia="zh-CN"/>
+        </w:rPr>
+        <w:t>架构师建立领域模型，用户交互设计界面</w:t>
+      </w:r>
+    </w:p>
+    <w:p>
+      <w:pPr>
+        <w:rPr>
+          <w:rFonts w:hint="eastAsia"/>
+          <w:lang w:val="en-US" w:eastAsia="zh-CN"/>
+        </w:rPr>
+      </w:pPr>
+      <w:r>
+        <w:rPr>
+          <w:rFonts w:hint="eastAsia"/>
+          <w:lang w:val="en-US" w:eastAsia="zh-CN"/>
+        </w:rPr>
+        <w:t>对于现代软件来说首先要有一个不一定美观，但用户操作起来很方便的界面。</w:t>
+      </w:r>
+    </w:p>
+    <w:p>
+      <w:pPr>
+        <w:rPr>
+          <w:rFonts w:hint="default" w:eastAsiaTheme="minorEastAsia"/>
+          <w:lang w:val="en-US" w:eastAsia="zh-CN"/>
+        </w:rPr>
+      </w:pPr>
+      <w:r>
+        <w:rPr>
+          <w:rFonts w:hint="eastAsia"/>
+          <w:lang w:val="en-US" w:eastAsia="zh-CN"/>
+        </w:rPr>
+        <w:t>这一步通常我们叫作用户交互设计(UI)</w:t>
+      </w:r>
+    </w:p>
+    <w:p>
+      <w:pPr>
+        <w:rPr>
+          <w:rFonts w:hint="default"/>
+          <w:lang w:val="en-US" w:eastAsia="zh-CN"/>
+        </w:rPr>
+      </w:pPr>
+    </w:p>
+    <w:p>
+      <w:pPr>
+        <w:rPr>
+          <w:rFonts w:hint="eastAsia"/>
+          <w:lang w:val="en-US" w:eastAsia="zh-CN"/>
+        </w:rPr>
+      </w:pPr>
+      <w:r>
+        <w:rPr>
+          <w:rFonts w:hint="eastAsia"/>
+          <w:lang w:val="en-US" w:eastAsia="zh-CN"/>
+        </w:rPr>
+        <w:t>建模完成后我们来验证模型是否完全符合要求。客户看了输出都说好。</w:t>
+      </w:r>
+    </w:p>
+    <w:p>
+      <w:pPr>
+        <w:rPr>
+          <w:rFonts w:hint="eastAsia"/>
+          <w:lang w:val="en-US" w:eastAsia="zh-CN"/>
+        </w:rPr>
+      </w:pPr>
+    </w:p>
+    <w:p>
+      <w:pPr>
+        <w:rPr>
+          <w:rFonts w:hint="default" w:eastAsiaTheme="minorEastAsia"/>
+          <w:lang w:val="en-US" w:eastAsia="zh-CN"/>
+        </w:rPr>
+      </w:pPr>
+      <w:r>
+        <w:rPr>
+          <w:rFonts w:hint="eastAsia"/>
+          <w:lang w:val="en-US" w:eastAsia="zh-CN"/>
+        </w:rPr>
+        <w:t>对着计算机开始写代码，写单元测试，模块测试，系统测试，集成测试，压力测试，并发测试，</w:t>
+      </w:r>
+      <w:r>
+        <w:rPr>
+          <w:rFonts w:hint="default"/>
+          <w:lang w:val="en-US" w:eastAsia="zh-CN"/>
+        </w:rPr>
+        <w:t>XXX</w:t>
+      </w:r>
+      <w:r>
+        <w:rPr>
+          <w:rFonts w:hint="eastAsia"/>
+          <w:lang w:val="en-US" w:eastAsia="zh-CN"/>
+        </w:rPr>
+        <w:t>测试。</w:t>
+      </w:r>
+    </w:p>
+    <w:p>
+      <w:pPr>
+        <w:rPr>
+          <w:rFonts w:hint="eastAsia"/>
+          <w:lang w:val="en-US" w:eastAsia="zh-CN"/>
+        </w:rPr>
+      </w:pPr>
+    </w:p>
+    <w:p>
+      <w:pPr>
+        <w:rPr>
+          <w:rFonts w:hint="eastAsia"/>
+          <w:lang w:val="en-US" w:eastAsia="zh-CN"/>
+        </w:rPr>
+      </w:pPr>
+      <w:r>
+        <w:rPr>
+          <w:rFonts w:hint="eastAsia"/>
+          <w:lang w:val="en-US" w:eastAsia="zh-CN"/>
+        </w:rPr>
+        <w:t>软件发布了。</w:t>
+      </w:r>
+    </w:p>
+    <w:p>
+      <w:pPr>
+        <w:rPr>
+          <w:rFonts w:hint="eastAsia"/>
+          <w:lang w:val="en-US" w:eastAsia="zh-CN"/>
+        </w:rPr>
+      </w:pPr>
+      <w:r>
+        <w:rPr>
+          <w:rFonts w:hint="eastAsia"/>
+          <w:lang w:val="en-US" w:eastAsia="zh-CN"/>
+        </w:rPr>
+        <w:t>客户开始试用期了</w:t>
+      </w:r>
+    </w:p>
+    <w:p>
+      <w:pPr>
+        <w:rPr>
+          <w:rFonts w:hint="eastAsia"/>
+          <w:lang w:val="en-US" w:eastAsia="zh-CN"/>
+        </w:rPr>
+      </w:pPr>
+      <w:r>
+        <w:rPr>
+          <w:rFonts w:hint="eastAsia"/>
+          <w:lang w:val="en-US" w:eastAsia="zh-CN"/>
+        </w:rPr>
+        <w:t>试用发现漏洞或增加新功能</w:t>
+      </w:r>
+    </w:p>
+    <w:p>
+      <w:pPr>
+        <w:rPr>
+          <w:rFonts w:hint="eastAsia"/>
+          <w:lang w:val="en-US" w:eastAsia="zh-CN"/>
+        </w:rPr>
+      </w:pPr>
+      <w:r>
+        <w:rPr>
+          <w:rFonts w:hint="eastAsia"/>
+          <w:lang w:val="en-US" w:eastAsia="zh-CN"/>
+        </w:rPr>
+        <w:t>测试人员重现漏洞</w:t>
+      </w:r>
+    </w:p>
+    <w:p>
+      <w:pPr>
+        <w:rPr>
+          <w:rFonts w:hint="default"/>
+          <w:lang w:val="en-US" w:eastAsia="zh-CN"/>
+        </w:rPr>
+      </w:pPr>
+      <w:r>
+        <w:rPr>
+          <w:rFonts w:hint="eastAsia"/>
+          <w:lang w:val="en-US" w:eastAsia="zh-CN"/>
+        </w:rPr>
+        <w:t>架构师再次对新需求建模，用户交互也再次设计界面</w:t>
+      </w:r>
+    </w:p>
+    <w:p>
+      <w:pPr>
+        <w:rPr>
+          <w:rFonts w:hint="eastAsia"/>
+          <w:lang w:val="en-US" w:eastAsia="zh-CN"/>
+        </w:rPr>
+      </w:pPr>
+      <w:r>
+        <w:rPr>
+          <w:rFonts w:hint="eastAsia"/>
+          <w:lang w:val="en-US" w:eastAsia="zh-CN"/>
+        </w:rPr>
+        <w:t>项目管理人员分配新功能给编码人员</w:t>
+      </w:r>
+    </w:p>
+    <w:p>
+      <w:pPr>
+        <w:rPr>
+          <w:rFonts w:hint="eastAsia"/>
+          <w:lang w:val="en-US" w:eastAsia="zh-CN"/>
+        </w:rPr>
+      </w:pPr>
+      <w:r>
+        <w:rPr>
+          <w:rFonts w:hint="eastAsia"/>
+          <w:lang w:val="en-US" w:eastAsia="zh-CN"/>
+        </w:rPr>
+        <w:t>编码的战士按架构师设计开始发光发热。</w:t>
+      </w:r>
+    </w:p>
+    <w:p>
+      <w:pPr>
+        <w:rPr>
+          <w:rFonts w:hint="eastAsia"/>
+          <w:lang w:val="en-US" w:eastAsia="zh-CN"/>
+        </w:rPr>
+      </w:pPr>
+      <w:r>
+        <w:rPr>
+          <w:rFonts w:hint="eastAsia"/>
+          <w:lang w:val="en-US" w:eastAsia="zh-CN"/>
+        </w:rPr>
+        <w:t>他燃烧了自己，照亮了项目。</w:t>
+      </w:r>
+    </w:p>
+    <w:p>
+      <w:pPr>
+        <w:rPr>
+          <w:rFonts w:hint="default"/>
+          <w:lang w:val="en-US" w:eastAsia="zh-CN"/>
+        </w:rPr>
+      </w:pPr>
+      <w:r>
+        <w:rPr>
+          <w:rFonts w:hint="eastAsia"/>
+          <w:lang w:val="en-US" w:eastAsia="zh-CN"/>
+        </w:rPr>
+        <w:t>完。</w:t>
+      </w:r>
       <w:bookmarkStart w:id="0" w:name="_GoBack"/>
       <w:bookmarkEnd w:id="0"/>
+    </w:p>
+    <w:p>
+      <w:pPr>
+        <w:rPr>
+          <w:rFonts w:hint="default" w:eastAsiaTheme="minorEastAsia"/>
+          <w:lang w:val="en-US" w:eastAsia="zh-CN"/>
+        </w:rPr>
+      </w:pPr>
+    </w:p>
+    <w:p>
+      <w:pPr>
+        <w:rPr>
+          <w:rFonts w:hint="eastAsia" w:eastAsiaTheme="minorEastAsia"/>
+          <w:lang w:val="en-US" w:eastAsia="zh-CN"/>
+        </w:rPr>
+      </w:pPr>
+    </w:p>
+    <w:p>
+      <w:pPr>
+        <w:rPr>
+          <w:rFonts w:hint="default"/>
+          <w:lang w:val="en-US" w:eastAsia="zh-CN"/>
+        </w:rPr>
+      </w:pPr>
     </w:p>
     <w:p>
       <w:pPr>

</xml_diff>